<commit_message>
Button GUI is developed.
</commit_message>
<xml_diff>
--- a/README.docx
+++ b/README.docx
@@ -149,6 +149,82 @@
           </wp:inline>
         </w:drawing>
       </w:r>
+    </w:p>
+    <w:p>
+      <w:pPr>
+        <w:rPr>
+          <w:lang w:val="tr-TR"/>
+        </w:rPr>
+      </w:pPr>
+    </w:p>
+    <w:p>
+      <w:pPr>
+        <w:rPr>
+          <w:lang w:val="tr-TR"/>
+        </w:rPr>
+      </w:pPr>
+      <w:r>
+        <w:rPr>
+          <w:lang w:val="tr-TR"/>
+        </w:rPr>
+        <w:t>When you finish the basic structure of the project, remember reviewing the project document indicated by the teacher!</w:t>
+      </w:r>
+    </w:p>
+    <w:p>
+      <w:pPr>
+        <w:rPr>
+          <w:lang w:val="tr-TR"/>
+        </w:rPr>
+      </w:pPr>
+    </w:p>
+    <w:p>
+      <w:pPr>
+        <w:rPr>
+          <w:lang w:val="tr-TR"/>
+        </w:rPr>
+      </w:pPr>
+      <w:r>
+        <w:rPr>
+          <w:lang w:val="tr-TR"/>
+        </w:rPr>
+        <w:t>Check the naming of the folders!</w:t>
+      </w:r>
+    </w:p>
+    <w:p>
+      <w:pPr>
+        <w:rPr>
+          <w:lang w:val="tr-TR"/>
+        </w:rPr>
+      </w:pPr>
+    </w:p>
+    <w:p>
+      <w:pPr>
+        <w:rPr>
+          <w:lang w:val="tr-TR"/>
+        </w:rPr>
+      </w:pPr>
+      <w:r>
+        <w:rPr>
+          <w:lang w:val="tr-TR"/>
+        </w:rPr>
+        <w:t xml:space="preserve">İndex-admin.php Template Resource: </w:t>
+      </w:r>
+      <w:hyperlink r:id="rId6" w:history="1">
+        <w:r>
+          <w:rPr>
+            <w:rStyle w:val="Hyperlink"/>
+            <w:lang w:val="tr-TR"/>
+          </w:rPr>
+          <w:t>https://www.w3schools.com/bootstrap/bootstrap_templates.asp</w:t>
+        </w:r>
+      </w:hyperlink>
+    </w:p>
+    <w:p>
+      <w:pPr>
+        <w:rPr>
+          <w:lang w:val="tr-TR"/>
+        </w:rPr>
+      </w:pPr>
     </w:p>
     <w:sectPr>
       <w:pgSz w:w="12240" w:h="15840"/>
@@ -586,6 +662,29 @@
     <w:semiHidden/>
     <w:unhideWhenUsed/>
   </w:style>
+  <w:style w:type="character" w:styleId="Hyperlink">
+    <w:name w:val="Hyperlink"/>
+    <w:basedOn w:val="DefaultParagraphFont"/>
+    <w:uiPriority w:val="99"/>
+    <w:unhideWhenUsed/>
+    <w:rsid w:val="00FD0B18"/>
+    <w:rPr>
+      <w:color w:val="0563C1" w:themeColor="hyperlink"/>
+      <w:u w:val="single"/>
+    </w:rPr>
+  </w:style>
+  <w:style w:type="character" w:styleId="UnresolvedMention">
+    <w:name w:val="Unresolved Mention"/>
+    <w:basedOn w:val="DefaultParagraphFont"/>
+    <w:uiPriority w:val="99"/>
+    <w:semiHidden/>
+    <w:unhideWhenUsed/>
+    <w:rsid w:val="00FD0B18"/>
+    <w:rPr>
+      <w:color w:val="605E5C"/>
+      <w:shd w:val="clear" w:color="auto" w:fill="E1DFDD"/>
+    </w:rPr>
+  </w:style>
 </w:styles>
 </file>
 

</xml_diff>

<commit_message>
Beverage Management page is composed.
</commit_message>
<xml_diff>
--- a/README.docx
+++ b/README.docx
@@ -225,6 +225,25 @@
           <w:lang w:val="tr-TR"/>
         </w:rPr>
       </w:pPr>
+      <w:r>
+        <w:rPr>
+          <w:lang w:val="tr-TR"/>
+        </w:rPr>
+        <w:t>Develop a secure login. Remember that you can access to the admin page by pasting the admin link! Fix it!</w:t>
+      </w:r>
+    </w:p>
+    <w:p>
+      <w:pPr>
+        <w:rPr>
+          <w:lang w:val="tr-TR"/>
+        </w:rPr>
+      </w:pPr>
+      <w:r>
+        <w:rPr>
+          <w:lang w:val="tr-TR"/>
+        </w:rPr>
+        <w:t>Availability-&gt;Stock, In Stock, Quantity</w:t>
+      </w:r>
     </w:p>
     <w:sectPr>
       <w:pgSz w:w="12240" w:h="15840"/>

</xml_diff>

<commit_message>
Dessert Management page is composed.
</commit_message>
<xml_diff>
--- a/README.docx
+++ b/README.docx
@@ -243,6 +243,81 @@
           <w:lang w:val="tr-TR"/>
         </w:rPr>
         <w:t>Availability-&gt;Stock, In Stock, Quantity</w:t>
+      </w:r>
+    </w:p>
+    <w:p>
+      <w:pPr>
+        <w:rPr>
+          <w:lang w:val="tr-TR"/>
+        </w:rPr>
+      </w:pPr>
+      <w:r>
+        <w:rPr>
+          <w:lang w:val="tr-TR"/>
+        </w:rPr>
+        <w:t>Medium and Large prices are not visible:</w:t>
+      </w:r>
+    </w:p>
+    <w:p>
+      <w:pPr>
+        <w:rPr>
+          <w:lang w:val="tr-TR"/>
+        </w:rPr>
+      </w:pPr>
+      <w:r>
+        <w:rPr>
+          <w:noProof/>
+          <w:lang w:val="tr-TR"/>
+        </w:rPr>
+        <w:lastRenderedPageBreak/>
+        <w:drawing>
+          <wp:inline distT="0" distB="0" distL="0" distR="0" wp14:anchorId="2D06B3BD" wp14:editId="08BCB188">
+            <wp:extent cx="5943600" cy="5019675"/>
+            <wp:effectExtent l="0" t="0" r="0" b="9525"/>
+            <wp:docPr id="3" name="Picture 3"/>
+            <wp:cNvGraphicFramePr>
+              <a:graphicFrameLocks xmlns:a="http://schemas.openxmlformats.org/drawingml/2006/main" noChangeAspect="1"/>
+            </wp:cNvGraphicFramePr>
+            <a:graphic xmlns:a="http://schemas.openxmlformats.org/drawingml/2006/main">
+              <a:graphicData uri="http://schemas.openxmlformats.org/drawingml/2006/picture">
+                <pic:pic xmlns:pic="http://schemas.openxmlformats.org/drawingml/2006/picture">
+                  <pic:nvPicPr>
+                    <pic:cNvPr id="0" name="Picture 1"/>
+                    <pic:cNvPicPr>
+                      <a:picLocks noChangeAspect="1" noChangeArrowheads="1"/>
+                    </pic:cNvPicPr>
+                  </pic:nvPicPr>
+                  <pic:blipFill>
+                    <a:blip r:embed="rId7">
+                      <a:extLst>
+                        <a:ext uri="{28A0092B-C50C-407E-A947-70E740481C1C}">
+                          <a14:useLocalDpi xmlns:a14="http://schemas.microsoft.com/office/drawing/2010/main" val="0"/>
+                        </a:ext>
+                      </a:extLst>
+                    </a:blip>
+                    <a:srcRect/>
+                    <a:stretch>
+                      <a:fillRect/>
+                    </a:stretch>
+                  </pic:blipFill>
+                  <pic:spPr bwMode="auto">
+                    <a:xfrm>
+                      <a:off x="0" y="0"/>
+                      <a:ext cx="5943600" cy="5019675"/>
+                    </a:xfrm>
+                    <a:prstGeom prst="rect">
+                      <a:avLst/>
+                    </a:prstGeom>
+                    <a:noFill/>
+                    <a:ln>
+                      <a:noFill/>
+                    </a:ln>
+                  </pic:spPr>
+                </pic:pic>
+              </a:graphicData>
+            </a:graphic>
+          </wp:inline>
+        </w:drawing>
       </w:r>
     </w:p>
     <w:sectPr>

</xml_diff>

<commit_message>
Read and Update functionalities are developed for the page user-management.
</commit_message>
<xml_diff>
--- a/README.docx
+++ b/README.docx
@@ -318,6 +318,107 @@
             </a:graphic>
           </wp:inline>
         </w:drawing>
+      </w:r>
+    </w:p>
+    <w:p>
+      <w:pPr>
+        <w:rPr>
+          <w:lang w:val="tr-TR"/>
+        </w:rPr>
+      </w:pPr>
+      <w:r>
+        <w:rPr>
+          <w:lang w:val="tr-TR"/>
+        </w:rPr>
+        <w:t>You need to automatise the quantity column to be updated without clicking the button below:</w:t>
+      </w:r>
+    </w:p>
+    <w:p>
+      <w:pPr>
+        <w:rPr>
+          <w:lang w:val="tr-TR"/>
+        </w:rPr>
+      </w:pPr>
+      <w:r>
+        <w:rPr>
+          <w:noProof/>
+          <w:lang w:val="tr-TR"/>
+        </w:rPr>
+        <w:drawing>
+          <wp:inline distT="0" distB="0" distL="0" distR="0" wp14:anchorId="3BB6511C" wp14:editId="094B56FA">
+            <wp:extent cx="5943600" cy="1228725"/>
+            <wp:effectExtent l="0" t="0" r="0" b="9525"/>
+            <wp:docPr id="4" name="Picture 4"/>
+            <wp:cNvGraphicFramePr>
+              <a:graphicFrameLocks xmlns:a="http://schemas.openxmlformats.org/drawingml/2006/main" noChangeAspect="1"/>
+            </wp:cNvGraphicFramePr>
+            <a:graphic xmlns:a="http://schemas.openxmlformats.org/drawingml/2006/main">
+              <a:graphicData uri="http://schemas.openxmlformats.org/drawingml/2006/picture">
+                <pic:pic xmlns:pic="http://schemas.openxmlformats.org/drawingml/2006/picture">
+                  <pic:nvPicPr>
+                    <pic:cNvPr id="0" name="Picture 1"/>
+                    <pic:cNvPicPr>
+                      <a:picLocks noChangeAspect="1" noChangeArrowheads="1"/>
+                    </pic:cNvPicPr>
+                  </pic:nvPicPr>
+                  <pic:blipFill>
+                    <a:blip r:embed="rId8">
+                      <a:extLst>
+                        <a:ext uri="{28A0092B-C50C-407E-A947-70E740481C1C}">
+                          <a14:useLocalDpi xmlns:a14="http://schemas.microsoft.com/office/drawing/2010/main" val="0"/>
+                        </a:ext>
+                      </a:extLst>
+                    </a:blip>
+                    <a:srcRect/>
+                    <a:stretch>
+                      <a:fillRect/>
+                    </a:stretch>
+                  </pic:blipFill>
+                  <pic:spPr bwMode="auto">
+                    <a:xfrm>
+                      <a:off x="0" y="0"/>
+                      <a:ext cx="5943600" cy="1228725"/>
+                    </a:xfrm>
+                    <a:prstGeom prst="rect">
+                      <a:avLst/>
+                    </a:prstGeom>
+                    <a:noFill/>
+                    <a:ln>
+                      <a:noFill/>
+                    </a:ln>
+                  </pic:spPr>
+                </pic:pic>
+              </a:graphicData>
+            </a:graphic>
+          </wp:inline>
+        </w:drawing>
+      </w:r>
+    </w:p>
+    <w:p>
+      <w:pPr>
+        <w:rPr>
+          <w:lang w:val="tr-TR"/>
+        </w:rPr>
+      </w:pPr>
+      <w:r>
+        <w:rPr>
+          <w:b/>
+          <w:bCs/>
+          <w:lang w:val="tr-TR"/>
+        </w:rPr>
+        <w:t>FOR POP-UP:</w:t>
+      </w:r>
+      <w:r>
+        <w:rPr>
+          <w:lang w:val="tr-TR"/>
+        </w:rPr>
+        <w:t xml:space="preserve"> </w:t>
+      </w:r>
+      <w:r>
+        <w:rPr>
+          <w:lang w:val="tr-TR"/>
+        </w:rPr>
+        <w:t>https://www.youtube.com/watch?v=mh4MVFiMZTM&amp;t=2s</w:t>
       </w:r>
     </w:p>
     <w:sectPr>

</xml_diff>

<commit_message>
Total Sale page is developed.
</commit_message>
<xml_diff>
--- a/README.docx
+++ b/README.docx
@@ -1,6 +1,6 @@
 
 <file path=word/document.xml><?xml version="1.0" encoding="utf-8"?>
-<w:document xmlns:wpc="http://schemas.microsoft.com/office/word/2010/wordprocessingCanvas" xmlns:cx="http://schemas.microsoft.com/office/drawing/2014/chartex" xmlns:cx1="http://schemas.microsoft.com/office/drawing/2015/9/8/chartex" xmlns:cx2="http://schemas.microsoft.com/office/drawing/2015/10/21/chartex" xmlns:cx3="http://schemas.microsoft.com/office/drawing/2016/5/9/chartex" xmlns:cx4="http://schemas.microsoft.com/office/drawing/2016/5/10/chartex" xmlns:cx5="http://schemas.microsoft.com/office/drawing/2016/5/11/chartex" xmlns:cx6="http://schemas.microsoft.com/office/drawing/2016/5/12/chartex" xmlns:cx7="http://schemas.microsoft.com/office/drawing/2016/5/13/chartex" xmlns:cx8="http://schemas.microsoft.com/office/drawing/2016/5/14/chartex" xmlns:mc="http://schemas.openxmlformats.org/markup-compatibility/2006" xmlns:aink="http://schemas.microsoft.com/office/drawing/2016/ink" xmlns:am3d="http://schemas.microsoft.com/office/drawing/2017/model3d" xmlns:o="urn:schemas-microsoft-com:office:office" xmlns:oel="http://schemas.microsoft.com/office/2019/extlst" xmlns:r="http://schemas.openxmlformats.org/officeDocument/2006/relationships" xmlns:m="http://schemas.openxmlformats.org/officeDocument/2006/math" xmlns:v="urn:schemas-microsoft-com:vml" xmlns:wp14="http://schemas.microsoft.com/office/word/2010/wordprocessingDrawing" xmlns:wp="http://schemas.openxmlformats.org/drawingml/2006/wordprocessingDrawing" xmlns:w10="urn:schemas-microsoft-com:office:word" xmlns:w="http://schemas.openxmlformats.org/wordprocessingml/2006/main" xmlns:w14="http://schemas.microsoft.com/office/word/2010/wordml" xmlns:w15="http://schemas.microsoft.com/office/word/2012/wordml" xmlns:w16cex="http://schemas.microsoft.com/office/word/2018/wordml/cex" xmlns:w16cid="http://schemas.microsoft.com/office/word/2016/wordml/cid" xmlns:w16="http://schemas.microsoft.com/office/word/2018/wordml" xmlns:w16sdtdh="http://schemas.microsoft.com/office/word/2020/wordml/sdtdatahash" xmlns:w16se="http://schemas.microsoft.com/office/word/2015/wordml/symex" xmlns:wpg="http://schemas.microsoft.com/office/word/2010/wordprocessingGroup" xmlns:wpi="http://schemas.microsoft.com/office/word/2010/wordprocessingInk" xmlns:wne="http://schemas.microsoft.com/office/word/2006/wordml" xmlns:wps="http://schemas.microsoft.com/office/word/2010/wordprocessingShape" mc:Ignorable="w14 w15 w16se w16cid w16 w16cex w16sdtdh wp14">
+<w:document xmlns:wpc="http://schemas.microsoft.com/office/word/2010/wordprocessingCanvas" xmlns:cx="http://schemas.microsoft.com/office/drawing/2014/chartex" xmlns:cx1="http://schemas.microsoft.com/office/drawing/2015/9/8/chartex" xmlns:cx2="http://schemas.microsoft.com/office/drawing/2015/10/21/chartex" xmlns:cx3="http://schemas.microsoft.com/office/drawing/2016/5/9/chartex" xmlns:cx4="http://schemas.microsoft.com/office/drawing/2016/5/10/chartex" xmlns:cx5="http://schemas.microsoft.com/office/drawing/2016/5/11/chartex" xmlns:cx6="http://schemas.microsoft.com/office/drawing/2016/5/12/chartex" xmlns:cx7="http://schemas.microsoft.com/office/drawing/2016/5/13/chartex" xmlns:cx8="http://schemas.microsoft.com/office/drawing/2016/5/14/chartex" xmlns:mc="http://schemas.openxmlformats.org/markup-compatibility/2006" xmlns:aink="http://schemas.microsoft.com/office/drawing/2016/ink" xmlns:am3d="http://schemas.microsoft.com/office/drawing/2017/model3d" xmlns:o="urn:schemas-microsoft-com:office:office" xmlns:oel="http://schemas.microsoft.com/office/2019/extlst" xmlns:r="http://schemas.openxmlformats.org/officeDocument/2006/relationships" xmlns:m="http://schemas.openxmlformats.org/officeDocument/2006/math" xmlns:v="urn:schemas-microsoft-com:vml" xmlns:wp14="http://schemas.microsoft.com/office/word/2010/wordprocessingDrawing" xmlns:wp="http://schemas.openxmlformats.org/drawingml/2006/wordprocessingDrawing" xmlns:w10="urn:schemas-microsoft-com:office:word" xmlns:w="http://schemas.openxmlformats.org/wordprocessingml/2006/main" xmlns:w14="http://schemas.microsoft.com/office/word/2010/wordml" xmlns:w15="http://schemas.microsoft.com/office/word/2012/wordml" xmlns:w16cex="http://schemas.microsoft.com/office/word/2018/wordml/cex" xmlns:w16cid="http://schemas.microsoft.com/office/word/2016/wordml/cid" xmlns:w16="http://schemas.microsoft.com/office/word/2018/wordml" xmlns:w16du="http://schemas.microsoft.com/office/word/2023/wordml/word16du" xmlns:w16sdtdh="http://schemas.microsoft.com/office/word/2020/wordml/sdtdatahash" xmlns:w16se="http://schemas.microsoft.com/office/word/2015/wordml/symex" xmlns:wpg="http://schemas.microsoft.com/office/word/2010/wordprocessingGroup" xmlns:wpi="http://schemas.microsoft.com/office/word/2010/wordprocessingInk" xmlns:wne="http://schemas.microsoft.com/office/word/2006/wordml" xmlns:wps="http://schemas.microsoft.com/office/word/2010/wordprocessingShape" mc:Ignorable="w14 w15 w16se w16cid w16 w16cex w16sdtdh wp14">
   <w:body>
     <w:p>
       <w:pPr>
@@ -414,17 +414,117 @@
         </w:rPr>
         <w:t xml:space="preserve"> </w:t>
       </w:r>
-      <w:r>
-        <w:rPr>
-          <w:lang w:val="tr-TR"/>
-        </w:rPr>
-        <w:t>https://www.youtube.com/watch?v=mh4MVFiMZTM&amp;t=2s</w:t>
-      </w:r>
-      <w:r>
-        <w:rPr>
-          <w:lang w:val="tr-TR"/>
-        </w:rPr>
-        <w:t>p</w:t>
+      <w:hyperlink r:id="rId9" w:history="1">
+        <w:r>
+          <w:rPr>
+            <w:rStyle w:val="Hyperlink"/>
+            <w:lang w:val="tr-TR"/>
+          </w:rPr>
+          <w:t>https://www.youtube.com/watch?v=mh4MVFiMZTM&amp;t=2sp</w:t>
+        </w:r>
+      </w:hyperlink>
+    </w:p>
+    <w:p>
+      <w:pPr>
+        <w:rPr>
+          <w:lang w:val="tr-TR"/>
+        </w:rPr>
+      </w:pPr>
+    </w:p>
+    <w:p>
+      <w:pPr>
+        <w:rPr>
+          <w:lang w:val="tr-TR"/>
+        </w:rPr>
+      </w:pPr>
+    </w:p>
+    <w:p>
+      <w:pPr>
+        <w:rPr>
+          <w:lang w:val="tr-TR"/>
+        </w:rPr>
+      </w:pPr>
+    </w:p>
+    <w:p>
+      <w:pPr>
+        <w:rPr>
+          <w:lang w:val="tr-TR"/>
+        </w:rPr>
+      </w:pPr>
+    </w:p>
+    <w:p>
+      <w:pPr>
+        <w:rPr>
+          <w:lang w:val="tr-TR"/>
+        </w:rPr>
+      </w:pPr>
+      <w:r>
+        <w:rPr>
+          <w:lang w:val="tr-TR"/>
+        </w:rPr>
+        <w:lastRenderedPageBreak/>
+        <w:t>Get or assignusernamebyid?</w:t>
+      </w:r>
+    </w:p>
+    <w:p>
+      <w:pPr>
+        <w:rPr>
+          <w:lang w:val="tr-TR"/>
+        </w:rPr>
+      </w:pPr>
+      <w:r>
+        <w:rPr>
+          <w:noProof/>
+          <w:lang w:val="tr-TR"/>
+        </w:rPr>
+        <w:drawing>
+          <wp:inline distT="0" distB="0" distL="0" distR="0" wp14:anchorId="47839967" wp14:editId="286E21DE">
+            <wp:extent cx="5939790" cy="4468495"/>
+            <wp:effectExtent l="0" t="0" r="3810" b="8255"/>
+            <wp:docPr id="6" name="Picture 6"/>
+            <wp:cNvGraphicFramePr>
+              <a:graphicFrameLocks xmlns:a="http://schemas.openxmlformats.org/drawingml/2006/main" noChangeAspect="1"/>
+            </wp:cNvGraphicFramePr>
+            <a:graphic xmlns:a="http://schemas.openxmlformats.org/drawingml/2006/main">
+              <a:graphicData uri="http://schemas.openxmlformats.org/drawingml/2006/picture">
+                <pic:pic xmlns:pic="http://schemas.openxmlformats.org/drawingml/2006/picture">
+                  <pic:nvPicPr>
+                    <pic:cNvPr id="0" name="Picture 1"/>
+                    <pic:cNvPicPr>
+                      <a:picLocks noChangeAspect="1" noChangeArrowheads="1"/>
+                    </pic:cNvPicPr>
+                  </pic:nvPicPr>
+                  <pic:blipFill>
+                    <a:blip r:embed="rId10">
+                      <a:extLst>
+                        <a:ext uri="{28A0092B-C50C-407E-A947-70E740481C1C}">
+                          <a14:useLocalDpi xmlns:a14="http://schemas.microsoft.com/office/drawing/2010/main" val="0"/>
+                        </a:ext>
+                      </a:extLst>
+                    </a:blip>
+                    <a:srcRect/>
+                    <a:stretch>
+                      <a:fillRect/>
+                    </a:stretch>
+                  </pic:blipFill>
+                  <pic:spPr bwMode="auto">
+                    <a:xfrm>
+                      <a:off x="0" y="0"/>
+                      <a:ext cx="5939790" cy="4468495"/>
+                    </a:xfrm>
+                    <a:prstGeom prst="rect">
+                      <a:avLst/>
+                    </a:prstGeom>
+                    <a:noFill/>
+                    <a:ln>
+                      <a:noFill/>
+                    </a:ln>
+                  </pic:spPr>
+                </pic:pic>
+              </a:graphicData>
+            </a:graphic>
+          </wp:inline>
+        </w:drawing>
       </w:r>
     </w:p>
     <w:sectPr>

</xml_diff>

<commit_message>
Phone validity is added.
</commit_message>
<xml_diff>
--- a/README.docx
+++ b/README.docx
@@ -1,6 +1,6 @@
 
 <file path=word/document.xml><?xml version="1.0" encoding="utf-8"?>
-<w:document xmlns:wpc="http://schemas.microsoft.com/office/word/2010/wordprocessingCanvas" xmlns:cx="http://schemas.microsoft.com/office/drawing/2014/chartex" xmlns:cx1="http://schemas.microsoft.com/office/drawing/2015/9/8/chartex" xmlns:cx2="http://schemas.microsoft.com/office/drawing/2015/10/21/chartex" xmlns:cx3="http://schemas.microsoft.com/office/drawing/2016/5/9/chartex" xmlns:cx4="http://schemas.microsoft.com/office/drawing/2016/5/10/chartex" xmlns:cx5="http://schemas.microsoft.com/office/drawing/2016/5/11/chartex" xmlns:cx6="http://schemas.microsoft.com/office/drawing/2016/5/12/chartex" xmlns:cx7="http://schemas.microsoft.com/office/drawing/2016/5/13/chartex" xmlns:cx8="http://schemas.microsoft.com/office/drawing/2016/5/14/chartex" xmlns:mc="http://schemas.openxmlformats.org/markup-compatibility/2006" xmlns:aink="http://schemas.microsoft.com/office/drawing/2016/ink" xmlns:am3d="http://schemas.microsoft.com/office/drawing/2017/model3d" xmlns:o="urn:schemas-microsoft-com:office:office" xmlns:oel="http://schemas.microsoft.com/office/2019/extlst" xmlns:r="http://schemas.openxmlformats.org/officeDocument/2006/relationships" xmlns:m="http://schemas.openxmlformats.org/officeDocument/2006/math" xmlns:v="urn:schemas-microsoft-com:vml" xmlns:wp14="http://schemas.microsoft.com/office/word/2010/wordprocessingDrawing" xmlns:wp="http://schemas.openxmlformats.org/drawingml/2006/wordprocessingDrawing" xmlns:w10="urn:schemas-microsoft-com:office:word" xmlns:w="http://schemas.openxmlformats.org/wordprocessingml/2006/main" xmlns:w14="http://schemas.microsoft.com/office/word/2010/wordml" xmlns:w15="http://schemas.microsoft.com/office/word/2012/wordml" xmlns:w16cex="http://schemas.microsoft.com/office/word/2018/wordml/cex" xmlns:w16cid="http://schemas.microsoft.com/office/word/2016/wordml/cid" xmlns:w16="http://schemas.microsoft.com/office/word/2018/wordml" xmlns:w16du="http://schemas.microsoft.com/office/word/2023/wordml/word16du" xmlns:w16sdtdh="http://schemas.microsoft.com/office/word/2020/wordml/sdtdatahash" xmlns:w16se="http://schemas.microsoft.com/office/word/2015/wordml/symex" xmlns:wpg="http://schemas.microsoft.com/office/word/2010/wordprocessingGroup" xmlns:wpi="http://schemas.microsoft.com/office/word/2010/wordprocessingInk" xmlns:wne="http://schemas.microsoft.com/office/word/2006/wordml" xmlns:wps="http://schemas.microsoft.com/office/word/2010/wordprocessingShape" mc:Ignorable="w14 w15 w16se w16cid w16 w16cex w16sdtdh wp14">
+<w:document xmlns:wpc="http://schemas.microsoft.com/office/word/2010/wordprocessingCanvas" xmlns:cx="http://schemas.microsoft.com/office/drawing/2014/chartex" xmlns:cx1="http://schemas.microsoft.com/office/drawing/2015/9/8/chartex" xmlns:cx2="http://schemas.microsoft.com/office/drawing/2015/10/21/chartex" xmlns:cx3="http://schemas.microsoft.com/office/drawing/2016/5/9/chartex" xmlns:cx4="http://schemas.microsoft.com/office/drawing/2016/5/10/chartex" xmlns:cx5="http://schemas.microsoft.com/office/drawing/2016/5/11/chartex" xmlns:cx6="http://schemas.microsoft.com/office/drawing/2016/5/12/chartex" xmlns:cx7="http://schemas.microsoft.com/office/drawing/2016/5/13/chartex" xmlns:cx8="http://schemas.microsoft.com/office/drawing/2016/5/14/chartex" xmlns:mc="http://schemas.openxmlformats.org/markup-compatibility/2006" xmlns:aink="http://schemas.microsoft.com/office/drawing/2016/ink" xmlns:am3d="http://schemas.microsoft.com/office/drawing/2017/model3d" xmlns:o="urn:schemas-microsoft-com:office:office" xmlns:oel="http://schemas.microsoft.com/office/2019/extlst" xmlns:r="http://schemas.openxmlformats.org/officeDocument/2006/relationships" xmlns:m="http://schemas.openxmlformats.org/officeDocument/2006/math" xmlns:v="urn:schemas-microsoft-com:vml" xmlns:wp14="http://schemas.microsoft.com/office/word/2010/wordprocessingDrawing" xmlns:wp="http://schemas.openxmlformats.org/drawingml/2006/wordprocessingDrawing" xmlns:w10="urn:schemas-microsoft-com:office:word" xmlns:w="http://schemas.openxmlformats.org/wordprocessingml/2006/main" xmlns:w14="http://schemas.microsoft.com/office/word/2010/wordml" xmlns:w15="http://schemas.microsoft.com/office/word/2012/wordml" xmlns:w16cex="http://schemas.microsoft.com/office/word/2018/wordml/cex" xmlns:w16cid="http://schemas.microsoft.com/office/word/2016/wordml/cid" xmlns:w16="http://schemas.microsoft.com/office/word/2018/wordml" xmlns:w16sdtdh="http://schemas.microsoft.com/office/word/2020/wordml/sdtdatahash" xmlns:w16se="http://schemas.microsoft.com/office/word/2015/wordml/symex" xmlns:wpg="http://schemas.microsoft.com/office/word/2010/wordprocessingGroup" xmlns:wpi="http://schemas.microsoft.com/office/word/2010/wordprocessingInk" xmlns:wne="http://schemas.microsoft.com/office/word/2006/wordml" xmlns:wps="http://schemas.microsoft.com/office/word/2010/wordprocessingShape" mc:Ignorable="w14 w15 w16se w16cid w16 w16cex w16sdtdh wp14">
   <w:body>
     <w:p>
       <w:pPr>
@@ -478,9 +478,9 @@
           <w:lang w:val="tr-TR"/>
         </w:rPr>
         <w:drawing>
-          <wp:inline distT="0" distB="0" distL="0" distR="0" wp14:anchorId="47839967" wp14:editId="286E21DE">
-            <wp:extent cx="5939790" cy="4468495"/>
-            <wp:effectExtent l="0" t="0" r="3810" b="8255"/>
+          <wp:inline distT="0" distB="0" distL="0" distR="0" wp14:anchorId="47839967" wp14:editId="42E8670B">
+            <wp:extent cx="5232856" cy="3936670"/>
+            <wp:effectExtent l="0" t="0" r="0" b="0"/>
             <wp:docPr id="6" name="Picture 6"/>
             <wp:cNvGraphicFramePr>
               <a:graphicFrameLocks xmlns:a="http://schemas.openxmlformats.org/drawingml/2006/main" noChangeAspect="1"/>
@@ -510,7 +510,7 @@
                   <pic:spPr bwMode="auto">
                     <a:xfrm>
                       <a:off x="0" y="0"/>
-                      <a:ext cx="5939790" cy="4468495"/>
+                      <a:ext cx="5234420" cy="3937847"/>
                     </a:xfrm>
                     <a:prstGeom prst="rect">
                       <a:avLst/>
@@ -526,6 +526,119 @@
           </wp:inline>
         </w:drawing>
       </w:r>
+    </w:p>
+    <w:p>
+      <w:pPr>
+        <w:rPr>
+          <w:lang w:val="tr-TR"/>
+        </w:rPr>
+      </w:pPr>
+    </w:p>
+    <w:p>
+      <w:pPr>
+        <w:rPr>
+          <w:lang w:val="tr-TR"/>
+        </w:rPr>
+      </w:pPr>
+      <w:r>
+        <w:rPr>
+          <w:lang w:val="tr-TR"/>
+        </w:rPr>
+        <w:t>order-summary line81 _GET but order-summar-insert line:40 _Request. WHY?????</w:t>
+      </w:r>
+    </w:p>
+    <w:p>
+      <w:pPr>
+        <w:rPr>
+          <w:lang w:val="tr-TR"/>
+        </w:rPr>
+      </w:pPr>
+      <w:r>
+        <w:rPr>
+          <w:lang w:val="tr-TR"/>
+        </w:rPr>
+        <w:t>Modify numbers based on the country. Globalization!</w:t>
+      </w:r>
+    </w:p>
+    <w:p>
+      <w:pPr>
+        <w:rPr>
+          <w:lang w:val="tr-TR"/>
+        </w:rPr>
+      </w:pPr>
+      <w:r>
+        <w:rPr>
+          <w:lang w:val="tr-TR"/>
+        </w:rPr>
+        <w:drawing>
+          <wp:inline distT="0" distB="0" distL="0" distR="0" wp14:anchorId="20A92D19" wp14:editId="7272B1C6">
+            <wp:extent cx="2582883" cy="3031206"/>
+            <wp:effectExtent l="0" t="0" r="0" b="0"/>
+            <wp:docPr id="1786498948" name="Picture 1"/>
+            <wp:cNvGraphicFramePr>
+              <a:graphicFrameLocks xmlns:a="http://schemas.openxmlformats.org/drawingml/2006/main" noChangeAspect="1"/>
+            </wp:cNvGraphicFramePr>
+            <a:graphic xmlns:a="http://schemas.openxmlformats.org/drawingml/2006/main">
+              <a:graphicData uri="http://schemas.openxmlformats.org/drawingml/2006/picture">
+                <pic:pic xmlns:pic="http://schemas.openxmlformats.org/drawingml/2006/picture">
+                  <pic:nvPicPr>
+                    <pic:cNvPr id="1786498948" name=""/>
+                    <pic:cNvPicPr/>
+                  </pic:nvPicPr>
+                  <pic:blipFill>
+                    <a:blip r:embed="rId11"/>
+                    <a:stretch>
+                      <a:fillRect/>
+                    </a:stretch>
+                  </pic:blipFill>
+                  <pic:spPr>
+                    <a:xfrm>
+                      <a:off x="0" y="0"/>
+                      <a:ext cx="2596657" cy="3047371"/>
+                    </a:xfrm>
+                    <a:prstGeom prst="rect">
+                      <a:avLst/>
+                    </a:prstGeom>
+                  </pic:spPr>
+                </pic:pic>
+              </a:graphicData>
+            </a:graphic>
+          </wp:inline>
+        </w:drawing>
+      </w:r>
+    </w:p>
+    <w:p>
+      <w:pPr>
+        <w:rPr>
+          <w:lang w:val="tr-TR"/>
+        </w:rPr>
+      </w:pPr>
+      <w:r>
+        <w:rPr>
+          <w:lang w:val="tr-TR"/>
+        </w:rPr>
+        <w:lastRenderedPageBreak/>
+        <w:t xml:space="preserve">You are validating numbers using </w:t>
+      </w:r>
+      <w:r>
+        <w:rPr>
+          <w:lang w:val="tr-TR"/>
+        </w:rPr>
+        <w:t>pattern="[0-9]{10}"</w:t>
+      </w:r>
+      <w:r>
+        <w:rPr>
+          <w:lang w:val="tr-TR"/>
+        </w:rPr>
+        <w:t>. What if the user deletes this attribute from “Inspect Element” and tries to submit it? You need to develop a validation from php side.</w:t>
+      </w:r>
+    </w:p>
+    <w:p>
+      <w:pPr>
+        <w:rPr>
+          <w:lang w:val="tr-TR"/>
+        </w:rPr>
+      </w:pPr>
     </w:p>
     <w:sectPr>
       <w:pgSz w:w="12240" w:h="15840"/>

</xml_diff>